<commit_message>
Added new procedures, minor corrections
</commit_message>
<xml_diff>
--- a/markdown/polish/hyperspectral-scanning_pl.docx
+++ b/markdown/polish/hyperspectral-scanning_pl.docx
@@ -114,7 +114,7 @@
         <w:pStyle w:val="FirstParagraph"/>
       </w:pPr>
       <w:r>
-        <w:t xml:space="preserve">Wskazane jest skanowanie świeżych rdzeni, możliwie szybko po otwarciu ze względu na postępującą z czasem degradację pigmentów. Rdzenie muszą zostać oczyszczone i w miarę możliwości wyrównane. Należy usunąć wierzchnią warstwę osadu, starając się nie powodować powstawania linii po wyrównywaniu. Jest to szczególnie istotne w przypadku drobnej laminacji. W przypadku osadów przechowywanych przez dłuższy czas, należy zwrócić uwagę na usunięcie oznak utlenienia, wtórnej krystalizacji, biofilmów i tym podobnych.</w:t>
+        <w:t xml:space="preserve">Wskazane jest skanowanie świeżych rdzeni, możliwie szybko po otwarciu ze względu na postępującą z czasem degradację pigmentów. Rdzenie muszą zostać oczyszczone i w miarę możliwości wyrównane. Należy usunąć wierzchnią warstwę osadu, starając się nie powodować powstawania linii po wyrównywaniu. Jest to szczególnie istotne w przypadku drobnej laminacji. W przypadku osadów przechowywanych przez dłuższy czas, należy zwrócić uwagę na usunięcie oznak utlenienia, wtórnej krystalizacji, biofilmów i tym podobnych.</w:t>
       </w:r>
     </w:p>
     <w:p>
@@ -122,7 +122,7 @@
         <w:pStyle w:val="BodyText"/>
       </w:pPr>
       <w:r>
-        <w:t xml:space="preserve">Woda i wilgoć na powierzchni rdzeni, oraz świeże, ciemne osady utrudniają analizę spektralną. Po oczyszczeniu rdzenie należy zabezpieczyć i pozostawić w ciemnym pomieszczeniu do czasu wyschnięcia powierzchni. Rdzenie można pozostawić w otwartych D-tubach. Na czas schnięcia rdzenie przechowywać w ciemnym miejscu w celu uniknięcia fotodegradacji pigmentów. Rdzeni nie należy pozostawiać do wyschnięcia na długo, ponieważ zaczną pękać. Drobnoziarniste osady mineralne zaczną pękać prędzej od biogenicznej gytii. W przypadku nowego materiału rdzenie należy obserwować w celu oceny optymalnego okresu wysychania. Przeważnie materiał można przygotować po południu i sprawdzić na drugi dzień rano.</w:t>
+        <w:t xml:space="preserve">Woda i wilgoć na powierzchni rdzeni, oraz świeże, ciemne osady znacząco utrudniają analizę spektralną. Po oczyszczeniu rdzenie należy zabezpieczyć i pozostawić w ciemnym pomieszczeniu do czasu wyschnięcia powierzchni. Rdzenie można pozostawić w otwartych D-tubach. Na czas schnięcia rdzenie przechowywać w ciemnym miejscu w celu uniknięcia fotodegradacji pigmentów. Rdzeni nie należy pozostawiać do wyschnięcia na długo, ponieważ zaczną pękać. Drobnoziarniste osady mineralne zaczną pękać prędzej od biogenicznej gytii. W przypadku nowego materiału rdzenie należy obserwować w celu oceny optymalnego okresu wysychania. Przeważnie materiał można przygotować po południu i sprawdzić na drugi dzień rano.</w:t>
       </w:r>
     </w:p>
     <w:p>
@@ -160,7 +160,30 @@
         </w:numPr>
       </w:pPr>
       <w:r>
-        <w:t xml:space="preserve">Wąskie rdzenie (Φ 63 mm): obiektyw 50.0 mm; razem z aluminiową szyną.</w:t>
+        <w:t xml:space="preserve">Wąskie rdzenie (</w:t>
+      </w:r>
+      <w:r>
+        <w:rPr>
+          <w:bCs/>
+          <w:b/>
+        </w:rPr>
+        <w:t xml:space="preserve">Φ 63 mm</w:t>
+      </w:r>
+      <w:r>
+        <w:t xml:space="preserve">): obiektyw</w:t>
+      </w:r>
+      <w:r>
+        <w:t xml:space="preserve"> </w:t>
+      </w:r>
+      <w:r>
+        <w:rPr>
+          <w:bCs/>
+          <w:b/>
+        </w:rPr>
+        <w:t xml:space="preserve">50.0 mm</w:t>
+      </w:r>
+      <w:r>
+        <w:t xml:space="preserve">; razem z aluminiową szyną.</w:t>
       </w:r>
     </w:p>
     <w:p>
@@ -171,7 +194,30 @@
         </w:numPr>
       </w:pPr>
       <w:r>
-        <w:t xml:space="preserve">Szerokie rdzenie (Φ 90 mm): obiektyw 18.5 mm; bez aluminiowej szyny.</w:t>
+        <w:t xml:space="preserve">Szerokie rdzenie (</w:t>
+      </w:r>
+      <w:r>
+        <w:rPr>
+          <w:bCs/>
+          <w:b/>
+        </w:rPr>
+        <w:t xml:space="preserve">Φ 90 mm</w:t>
+      </w:r>
+      <w:r>
+        <w:t xml:space="preserve">): obiektyw</w:t>
+      </w:r>
+      <w:r>
+        <w:t xml:space="preserve"> </w:t>
+      </w:r>
+      <w:r>
+        <w:rPr>
+          <w:bCs/>
+          <w:b/>
+        </w:rPr>
+        <w:t xml:space="preserve">18.5 mm</w:t>
+      </w:r>
+      <w:r>
+        <w:t xml:space="preserve">; bez aluminiowej szyny.</w:t>
       </w:r>
     </w:p>
     <w:bookmarkEnd w:id="25"/>
@@ -225,7 +271,23 @@
         </w:numPr>
       </w:pPr>
       <w:r>
-        <w:t xml:space="preserve">Upewnić się, że włączony jest tryb VNIR (przełącznik z przodu urządzenia).</w:t>
+        <w:t xml:space="preserve">Upewnić się, że włączony jest tryb</w:t>
+      </w:r>
+      <w:r>
+        <w:t xml:space="preserve"> </w:t>
+      </w:r>
+      <w:r>
+        <w:rPr>
+          <w:bCs/>
+          <w:b/>
+        </w:rPr>
+        <w:t xml:space="preserve">VNIR</w:t>
+      </w:r>
+      <w:r>
+        <w:t xml:space="preserve"> </w:t>
+      </w:r>
+      <w:r>
+        <w:t xml:space="preserve">(przełącznik z przodu urządzenia).</w:t>
       </w:r>
     </w:p>
     <w:p>
@@ -243,6 +305,17 @@
       <w:pPr>
         <w:numPr>
           <w:ilvl w:val="0"/>
+          <w:numId w:val="1000"/>
+        </w:numPr>
+      </w:pPr>
+      <w:r>
+        <w:t xml:space="preserve">Upewnić się, że wybrany jest właściwy obiektyw.</w:t>
+      </w:r>
+    </w:p>
+    <w:p>
+      <w:pPr>
+        <w:numPr>
+          <w:ilvl w:val="0"/>
           <w:numId w:val="1002"/>
         </w:numPr>
       </w:pPr>
@@ -312,7 +385,7 @@
         <w:t xml:space="preserve"> </w:t>
       </w:r>
       <w:r>
-        <w:t xml:space="preserve">ułożenie jest</w:t>
+        <w:t xml:space="preserve">ułożenie miary jest</w:t>
       </w:r>
       <w:r>
         <w:t xml:space="preserve"> </w:t>
@@ -357,7 +430,52 @@
         <w:t xml:space="preserve"> </w:t>
       </w:r>
       <w:r>
-        <w:t xml:space="preserve">na etapie przetwarzania danych.</w:t>
+        <w:t xml:space="preserve">na etapie przetwarzania danych. Określenie właściwej pozycji</w:t>
+      </w:r>
+      <w:r>
+        <w:t xml:space="preserve"> </w:t>
+      </w:r>
+      <w:r>
+        <w:rPr>
+          <w:bCs/>
+          <w:b/>
+        </w:rPr>
+        <w:t xml:space="preserve">stropu</w:t>
+      </w:r>
+      <w:r>
+        <w:t xml:space="preserve"> </w:t>
+      </w:r>
+      <w:r>
+        <w:t xml:space="preserve">i</w:t>
+      </w:r>
+      <w:r>
+        <w:t xml:space="preserve"> </w:t>
+      </w:r>
+      <w:r>
+        <w:rPr>
+          <w:bCs/>
+          <w:b/>
+        </w:rPr>
+        <w:t xml:space="preserve">spągu</w:t>
+      </w:r>
+      <w:r>
+        <w:t xml:space="preserve"> </w:t>
+      </w:r>
+      <w:r>
+        <w:t xml:space="preserve">na mierze jest czynnikiem</w:t>
+      </w:r>
+      <w:r>
+        <w:t xml:space="preserve"> </w:t>
+      </w:r>
+      <w:r>
+        <w:rPr>
+          <w:bCs/>
+          <w:b/>
+        </w:rPr>
+        <w:t xml:space="preserve">krytycznym</w:t>
+      </w:r>
+      <w:r>
+        <w:t xml:space="preserve">.</w:t>
       </w:r>
     </w:p>
     <w:p>
@@ -378,6 +496,59 @@
       </w:r>
       <w:r>
         <w:t xml:space="preserve">); delikatnie usunąć kurz, łapać tylko za boki.</w:t>
+      </w:r>
+    </w:p>
+    <w:p>
+      <w:pPr>
+        <w:numPr>
+          <w:ilvl w:val="0"/>
+          <w:numId w:val="1002"/>
+        </w:numPr>
+      </w:pPr>
+      <w:r>
+        <w:t xml:space="preserve">Jeśli poziom rdzeni jest do siebie</w:t>
+      </w:r>
+      <w:r>
+        <w:t xml:space="preserve"> </w:t>
+      </w:r>
+      <w:r>
+        <w:rPr>
+          <w:bCs/>
+          <w:b/>
+        </w:rPr>
+        <w:t xml:space="preserve">mocno</w:t>
+      </w:r>
+      <w:r>
+        <w:t xml:space="preserve"> </w:t>
+      </w:r>
+      <w:r>
+        <w:t xml:space="preserve">zbliżony,</w:t>
+      </w:r>
+      <w:r>
+        <w:t xml:space="preserve"> </w:t>
+      </w:r>
+      <w:r>
+        <w:rPr>
+          <w:bCs/>
+          <w:b/>
+        </w:rPr>
+        <w:t xml:space="preserve">nie należy</w:t>
+      </w:r>
+      <w:r>
+        <w:t xml:space="preserve"> </w:t>
+      </w:r>
+      <w:r>
+        <w:rPr>
+          <w:bCs/>
+          <w:b/>
+        </w:rPr>
+        <w:t xml:space="preserve">korygować</w:t>
+      </w:r>
+      <w:r>
+        <w:t xml:space="preserve"> </w:t>
+      </w:r>
+      <w:r>
+        <w:t xml:space="preserve">ustawień kamery.</w:t>
       </w:r>
     </w:p>
     <w:bookmarkEnd w:id="26"/>
@@ -443,7 +614,20 @@
         </w:numPr>
       </w:pPr>
       <w:r>
-        <w:t xml:space="preserve">W tej chwili jedyna dostępne urządzenie to kamera VNIR.</w:t>
+        <w:t xml:space="preserve">W tej chwili jedyna dostępne urządzenie to kamera</w:t>
+      </w:r>
+      <w:r>
+        <w:t xml:space="preserve"> </w:t>
+      </w:r>
+      <w:r>
+        <w:rPr>
+          <w:bCs/>
+          <w:b/>
+        </w:rPr>
+        <w:t xml:space="preserve">VNIR</w:t>
+      </w:r>
+      <w:r>
+        <w:t xml:space="preserve">.</w:t>
       </w:r>
     </w:p>
     <w:p>
@@ -480,7 +664,17 @@
         </w:numPr>
       </w:pPr>
       <w:r>
-        <w:t xml:space="preserve">Obiektyw 18.5 mm</w:t>
+        <w:t xml:space="preserve">Obiektyw</w:t>
+      </w:r>
+      <w:r>
+        <w:t xml:space="preserve"> </w:t>
+      </w:r>
+      <w:r>
+        <w:rPr>
+          <w:bCs/>
+          <w:b/>
+        </w:rPr>
+        <w:t xml:space="preserve">18.5 mm</w:t>
       </w:r>
     </w:p>
     <w:p>
@@ -506,7 +700,17 @@
         </w:numPr>
       </w:pPr>
       <w:r>
-        <w:t xml:space="preserve">Obiektyw 50.0 mm</w:t>
+        <w:t xml:space="preserve">Obiektyw</w:t>
+      </w:r>
+      <w:r>
+        <w:t xml:space="preserve"> </w:t>
+      </w:r>
+      <w:r>
+        <w:rPr>
+          <w:bCs/>
+          <w:b/>
+        </w:rPr>
+        <w:t xml:space="preserve">50.0 mm</w:t>
       </w:r>
     </w:p>
     <w:p>
@@ -588,7 +792,20 @@
         <w:t xml:space="preserve">prefix</w:t>
       </w:r>
       <w:r>
-        <w:t xml:space="preserve">) zbioru danych (np. GOR-20).</w:t>
+        <w:t xml:space="preserve">) zbioru danych (np.</w:t>
+      </w:r>
+      <w:r>
+        <w:t xml:space="preserve"> </w:t>
+      </w:r>
+      <w:r>
+        <w:rPr>
+          <w:bCs/>
+          <w:b/>
+        </w:rPr>
+        <w:t xml:space="preserve">GOR-20</w:t>
+      </w:r>
+      <w:r>
+        <w:t xml:space="preserve">).</w:t>
       </w:r>
     </w:p>
     <w:p>
@@ -671,7 +888,20 @@
         <w:t xml:space="preserve">Spectral binning</w:t>
       </w:r>
       <w:r>
-        <w:t xml:space="preserve">: 2</w:t>
+        <w:t xml:space="preserve">:</w:t>
+      </w:r>
+      <w:r>
+        <w:t xml:space="preserve"> </w:t>
+      </w:r>
+      <w:r>
+        <w:rPr>
+          <w:bCs/>
+          <w:b/>
+        </w:rPr>
+        <w:t xml:space="preserve">2</w:t>
+      </w:r>
+      <w:r>
+        <w:t xml:space="preserve">.</w:t>
       </w:r>
     </w:p>
     <w:p>
@@ -720,7 +950,20 @@
         <w:t xml:space="preserve">Spatial binning</w:t>
       </w:r>
       <w:r>
-        <w:t xml:space="preserve">: 1</w:t>
+        <w:t xml:space="preserve">:</w:t>
+      </w:r>
+      <w:r>
+        <w:t xml:space="preserve"> </w:t>
+      </w:r>
+      <w:r>
+        <w:rPr>
+          <w:bCs/>
+          <w:b/>
+        </w:rPr>
+        <w:t xml:space="preserve">1</w:t>
+      </w:r>
+      <w:r>
+        <w:t xml:space="preserve">.</w:t>
       </w:r>
     </w:p>
     <w:p>
@@ -742,7 +985,17 @@
         </w:numPr>
       </w:pPr>
       <w:r>
-        <w:t xml:space="preserve">Ustawić kamerę na takiej wysokości, aby objęła cały rdzeń razem z miarą oraz niewielkim zapasem (około 1 cm) z obu stron. Rdzeń można przesuwać do przodu i do tyłu odpowiednimi przyciskami w polu</w:t>
+        <w:t xml:space="preserve">Ustawić kamerę na takiej wysokości, aby objęła cały rdzeń razem z miarą oraz niewielkim zapasem (</w:t>
+      </w:r>
+      <w:r>
+        <w:rPr>
+          <w:bCs/>
+          <w:b/>
+        </w:rPr>
+        <w:t xml:space="preserve">około 1 cm</w:t>
+      </w:r>
+      <w:r>
+        <w:t xml:space="preserve">) z obu stron. Rdzeń można przesuwać do przodu i do tyłu odpowiednimi przyciskami w polu</w:t>
       </w:r>
       <w:r>
         <w:t xml:space="preserve"> </w:t>
@@ -1150,7 +1403,18 @@
         <w:t xml:space="preserve">Pixels</w:t>
       </w:r>
       <w:r>
-        <w:t xml:space="preserve">. Wykres</w:t>
+        <w:t xml:space="preserve">.</w:t>
+      </w:r>
+    </w:p>
+    <w:p>
+      <w:pPr>
+        <w:numPr>
+          <w:ilvl w:val="0"/>
+          <w:numId w:val="1000"/>
+        </w:numPr>
+      </w:pPr>
+      <w:r>
+        <w:t xml:space="preserve">Wykres</w:t>
       </w:r>
       <w:r>
         <w:t xml:space="preserve"> </w:t>
@@ -1220,7 +1484,7 @@
         <w:t xml:space="preserve"> </w:t>
       </w:r>
       <w:r>
-        <w:t xml:space="preserve">należy traktować jako wskazówkę. Metodą prób i błędów, przez przekroczenie ostrości w obu kierunkach zawęzić pole wyostrzania w celu osiągnięcia możliwie ostrego obrazu. Dobry obraz jest wyraźny na wykresie</w:t>
+        <w:t xml:space="preserve">należy traktować jako wskazówkę. Metodą prób i błędów, przez przekroczenie ostrości w obu kierunkach zawęzić pole wyostrzania w celu osiągnięcia możliwie ostrego obrazu. Dobry obraz jest wyraźny na wykresie</w:t>
       </w:r>
       <w:r>
         <w:t xml:space="preserve"> </w:t>
@@ -1324,7 +1588,19 @@
         <w:t xml:space="preserve"> </w:t>
       </w:r>
       <w:r>
-        <w:t xml:space="preserve">przesunąć zdecydowanie rdzeń przyciskami w panelu motor, aby oszacować zakres pola widzenia.</w:t>
+        <w:t xml:space="preserve">przesunąć zdecydowanie rdzeń przyciskami w panelu</w:t>
+      </w:r>
+      <w:r>
+        <w:t xml:space="preserve"> </w:t>
+      </w:r>
+      <w:r>
+        <w:rPr>
+          <w:rStyle w:val="VerbatimChar"/>
+        </w:rPr>
+        <w:t xml:space="preserve">Motor</w:t>
+      </w:r>
+      <w:r>
+        <w:t xml:space="preserve">, aby oszacować zakres pola widzenia.</w:t>
       </w:r>
     </w:p>
     <w:p>
@@ -1359,7 +1635,18 @@
         </w:numPr>
       </w:pPr>
       <w:r>
-        <w:t xml:space="preserve">Upewnić się, że widoczny jest cały obraz z kamery. Wykres można przybliżyć i oddalić menu prawego przycisku myszy, po odznaczeniu opcji</w:t>
+        <w:t xml:space="preserve">Upewnić się, że widoczny jest cały obraz z kamery.</w:t>
+      </w:r>
+    </w:p>
+    <w:p>
+      <w:pPr>
+        <w:numPr>
+          <w:ilvl w:val="0"/>
+          <w:numId w:val="1000"/>
+        </w:numPr>
+      </w:pPr>
+      <w:r>
+        <w:t xml:space="preserve">Wykres można przybliżyć i oddalić menu prawego przycisku myszy, po odznaczeniu opcji</w:t>
       </w:r>
       <w:r>
         <w:t xml:space="preserve"> </w:t>
@@ -1424,7 +1711,18 @@
         <w:t xml:space="preserve"> </w:t>
       </w:r>
       <w:r>
-        <w:t xml:space="preserve">i dokładnie odczytać wartość na miarce, wyrażoną w mm. Należy upewnić się, że wyświetlany obraz to cały obraz rejestrowany przez kamerę. Podgląd ma tendencję do przybliżania środka kadru.</w:t>
+        <w:t xml:space="preserve">i dokładnie odczytać wartość na miarce, wyrażoną w mm.</w:t>
+      </w:r>
+    </w:p>
+    <w:p>
+      <w:pPr>
+        <w:numPr>
+          <w:ilvl w:val="0"/>
+          <w:numId w:val="1000"/>
+        </w:numPr>
+      </w:pPr>
+      <w:r>
+        <w:t xml:space="preserve">Należy upewnić się, że wyświetlany obraz to cały obraz rejestrowany przez kamerę. Podgląd ma tendencję do przybliżania środka kadru.</w:t>
       </w:r>
     </w:p>
     <w:p>
@@ -1476,7 +1774,20 @@
         <w:t xml:space="preserve">Field of view</w:t>
       </w:r>
       <w:r>
-        <w:t xml:space="preserve">. Wprowadzić odczytaną wartość FOV wyrażoną w mm.</w:t>
+        <w:t xml:space="preserve">. Wprowadzić odczytaną wartość FOV wyrażoną w</w:t>
+      </w:r>
+      <w:r>
+        <w:t xml:space="preserve"> </w:t>
+      </w:r>
+      <w:r>
+        <w:rPr>
+          <w:bCs/>
+          <w:b/>
+        </w:rPr>
+        <w:t xml:space="preserve">mm</w:t>
+      </w:r>
+      <w:r>
+        <w:t xml:space="preserve">.</w:t>
       </w:r>
     </w:p>
     <w:p>
@@ -1547,7 +1858,20 @@
         <w:t xml:space="preserve">Target start</w:t>
       </w:r>
       <w:r>
-        <w:t xml:space="preserve">: 250 mm. Wartość stała.</w:t>
+        <w:t xml:space="preserve">:</w:t>
+      </w:r>
+      <w:r>
+        <w:t xml:space="preserve"> </w:t>
+      </w:r>
+      <w:r>
+        <w:rPr>
+          <w:bCs/>
+          <w:b/>
+        </w:rPr>
+        <w:t xml:space="preserve">250 mm</w:t>
+      </w:r>
+      <w:r>
+        <w:t xml:space="preserve">. Wartość stała.</w:t>
       </w:r>
     </w:p>
     <w:p>
@@ -1570,7 +1894,23 @@
         <w:t xml:space="preserve">Target stop</w:t>
       </w:r>
       <w:r>
-        <w:t xml:space="preserve">: długość rdzenia (mm) + 300 mm –</w:t>
+        <w:t xml:space="preserve">:</w:t>
+      </w:r>
+      <w:r>
+        <w:t xml:space="preserve"> </w:t>
+      </w:r>
+      <w:r>
+        <w:rPr>
+          <w:bCs/>
+          <w:b/>
+        </w:rPr>
+        <w:t xml:space="preserve">długość rdzenia (mm) + 300 mm</w:t>
+      </w:r>
+      <w:r>
+        <w:t xml:space="preserve"> </w:t>
+      </w:r>
+      <w:r>
+        <w:t xml:space="preserve">–</w:t>
       </w:r>
       <w:r>
         <w:t xml:space="preserve"> </w:t>
@@ -1614,7 +1954,7 @@
         </w:numPr>
       </w:pPr>
       <w:r>
-        <w:t xml:space="preserve">W dolna części okna widoczne jest</w:t>
+        <w:t xml:space="preserve">W dolnej części okna widoczne jest</w:t>
       </w:r>
       <w:r>
         <w:t xml:space="preserve"> </w:t>
@@ -1627,7 +1967,20 @@
         <w:t xml:space="preserve">Free disk space</w:t>
       </w:r>
       <w:r>
-        <w:t xml:space="preserve">. Musi mieć wartość minimum 10 minut.</w:t>
+        <w:t xml:space="preserve">. Musi mieć wartość minimum</w:t>
+      </w:r>
+      <w:r>
+        <w:t xml:space="preserve"> </w:t>
+      </w:r>
+      <w:r>
+        <w:rPr>
+          <w:bCs/>
+          <w:b/>
+        </w:rPr>
+        <w:t xml:space="preserve">10 minut</w:t>
+      </w:r>
+      <w:r>
+        <w:t xml:space="preserve">.</w:t>
       </w:r>
     </w:p>
     <w:p>
@@ -1638,7 +1991,19 @@
         </w:numPr>
       </w:pPr>
       <w:r>
-        <w:t xml:space="preserve">Sprawdzić Traffic lights.</w:t>
+        <w:t xml:space="preserve">Sprawdzić</w:t>
+      </w:r>
+      <w:r>
+        <w:t xml:space="preserve"> </w:t>
+      </w:r>
+      <w:r>
+        <w:rPr>
+          <w:rStyle w:val="VerbatimChar"/>
+        </w:rPr>
+        <w:t xml:space="preserve">Traffic lights</w:t>
+      </w:r>
+      <w:r>
+        <w:t xml:space="preserve">.</w:t>
       </w:r>
     </w:p>
     <w:p>
@@ -1764,7 +2129,20 @@
         <w:t xml:space="preserve"> </w:t>
       </w:r>
       <w:r>
-        <w:t xml:space="preserve">to GOR-20, wtedy</w:t>
+        <w:t xml:space="preserve">to</w:t>
+      </w:r>
+      <w:r>
+        <w:t xml:space="preserve"> </w:t>
+      </w:r>
+      <w:r>
+        <w:rPr>
+          <w:bCs/>
+          <w:b/>
+        </w:rPr>
+        <w:t xml:space="preserve">GOR-20</w:t>
+      </w:r>
+      <w:r>
+        <w:t xml:space="preserve">, wtedy</w:t>
       </w:r>
       <w:r>
         <w:t xml:space="preserve"> </w:t>
@@ -1780,7 +2158,36 @@
         <w:t xml:space="preserve"> </w:t>
       </w:r>
       <w:r>
-        <w:t xml:space="preserve">to np. 01 dla rdzenia GOR-20/01.</w:t>
+        <w:t xml:space="preserve">to np.</w:t>
+      </w:r>
+      <w:r>
+        <w:t xml:space="preserve"> </w:t>
+      </w:r>
+      <w:r>
+        <w:rPr>
+          <w:bCs/>
+          <w:b/>
+        </w:rPr>
+        <w:t xml:space="preserve">01</w:t>
+      </w:r>
+      <w:r>
+        <w:t xml:space="preserve"> </w:t>
+      </w:r>
+      <w:r>
+        <w:t xml:space="preserve">dla rdzenia</w:t>
+      </w:r>
+      <w:r>
+        <w:t xml:space="preserve"> </w:t>
+      </w:r>
+      <w:r>
+        <w:rPr>
+          <w:bCs/>
+          <w:b/>
+        </w:rPr>
+        <w:t xml:space="preserve">GOR-20/01</w:t>
+      </w:r>
+      <w:r>
+        <w:t xml:space="preserve">.</w:t>
       </w:r>
     </w:p>
     <w:p>
@@ -1860,7 +2267,20 @@
         <w:t xml:space="preserve"> </w:t>
       </w:r>
       <w:r>
-        <w:t xml:space="preserve">(np. 01_front). W ten sposób skanowanie od strony stropu jest zawsze sortowane leksykalnie przed skanowaniem od strony spągu.</w:t>
+        <w:t xml:space="preserve">(np.</w:t>
+      </w:r>
+      <w:r>
+        <w:t xml:space="preserve"> </w:t>
+      </w:r>
+      <w:r>
+        <w:rPr>
+          <w:bCs/>
+          <w:b/>
+        </w:rPr>
+        <w:t xml:space="preserve">01_front</w:t>
+      </w:r>
+      <w:r>
+        <w:t xml:space="preserve">). W ten sposób skanowanie od strony stropu jest zawsze sortowane leksykalnie przed skanowaniem od strony spągu.</w:t>
       </w:r>
     </w:p>
     <w:p>
@@ -1898,7 +2318,7 @@
         </w:numPr>
       </w:pPr>
       <w:r>
-        <w:t xml:space="preserve">01 – skanowanie całego rdzenia.</w:t>
+        <w:t xml:space="preserve">01: skanowanie całego rdzenia.</w:t>
       </w:r>
     </w:p>
     <w:p>
@@ -1909,7 +2329,7 @@
         </w:numPr>
       </w:pPr>
       <w:r>
-        <w:t xml:space="preserve">01_front – skanowanie rdzenia od stropu.</w:t>
+        <w:t xml:space="preserve">01_front: skanowanie rdzenia od stropu.</w:t>
       </w:r>
     </w:p>
     <w:p>
@@ -1920,7 +2340,7 @@
         </w:numPr>
       </w:pPr>
       <w:r>
-        <w:t xml:space="preserve">01_rear – skanowanie rdzenia od spągu.</w:t>
+        <w:t xml:space="preserve">01_rear: skanowanie rdzenia od spągu.</w:t>
       </w:r>
     </w:p>
     <w:p>
@@ -1949,10 +2369,9 @@
     <w:p>
       <w:pPr>
         <w:numPr>
-          <w:ilvl w:val="1"/>
-          <w:numId w:val="1010"/>
-        </w:numPr>
-        <w:pStyle w:val="Compact"/>
+          <w:ilvl w:val="0"/>
+          <w:numId w:val="1000"/>
+        </w:numPr>
       </w:pPr>
       <w:r>
         <w:t xml:space="preserve">Dopuszczalne: MZ, JP, MK.</w:t>
@@ -1966,7 +2385,7 @@
         </w:numPr>
       </w:pPr>
       <w:r>
-        <w:t xml:space="preserve">Wyłączyć monitor, zgasić światła w pomieszczeniu, zamknąć drzwi i wywiesić kartkę informującą o skanowaniu.</w:t>
+        <w:t xml:space="preserve">Wyłączyć monitor, zgasić światła w pomieszczeniu, zamknąć drzwi i wywiesić kartkę informującą o skanowaniu.</w:t>
       </w:r>
     </w:p>
     <w:p>
@@ -2026,7 +2445,7 @@
       <w:pPr>
         <w:numPr>
           <w:ilvl w:val="0"/>
-          <w:numId w:val="1011"/>
+          <w:numId w:val="1010"/>
         </w:numPr>
       </w:pPr>
       <w:r>
@@ -2061,7 +2480,7 @@
       <w:pPr>
         <w:numPr>
           <w:ilvl w:val="0"/>
-          <w:numId w:val="1011"/>
+          <w:numId w:val="1010"/>
         </w:numPr>
       </w:pPr>
       <w:r>
@@ -2072,7 +2491,7 @@
       <w:pPr>
         <w:numPr>
           <w:ilvl w:val="0"/>
-          <w:numId w:val="1011"/>
+          <w:numId w:val="1010"/>
         </w:numPr>
       </w:pPr>
       <w:r>
@@ -2141,7 +2560,7 @@
       <w:pPr>
         <w:numPr>
           <w:ilvl w:val="0"/>
-          <w:numId w:val="1011"/>
+          <w:numId w:val="1010"/>
         </w:numPr>
       </w:pPr>
       <w:r>
@@ -2165,7 +2584,7 @@
       <w:pPr>
         <w:numPr>
           <w:ilvl w:val="0"/>
-          <w:numId w:val="1011"/>
+          <w:numId w:val="1010"/>
         </w:numPr>
       </w:pPr>
       <w:r>
@@ -2187,7 +2606,7 @@
       <w:pPr>
         <w:numPr>
           <w:ilvl w:val="0"/>
-          <w:numId w:val="1011"/>
+          <w:numId w:val="1010"/>
         </w:numPr>
       </w:pPr>
       <w:r>
@@ -2222,7 +2641,7 @@
       <w:pPr>
         <w:numPr>
           <w:ilvl w:val="0"/>
-          <w:numId w:val="1011"/>
+          <w:numId w:val="1010"/>
         </w:numPr>
       </w:pPr>
       <w:r>
@@ -2233,7 +2652,7 @@
       <w:pPr>
         <w:numPr>
           <w:ilvl w:val="0"/>
-          <w:numId w:val="1011"/>
+          <w:numId w:val="1010"/>
         </w:numPr>
       </w:pPr>
       <w:r>
@@ -2244,7 +2663,7 @@
       <w:pPr>
         <w:numPr>
           <w:ilvl w:val="0"/>
-          <w:numId w:val="1011"/>
+          <w:numId w:val="1010"/>
         </w:numPr>
       </w:pPr>
       <w:r>
@@ -2255,7 +2674,7 @@
       <w:pPr>
         <w:numPr>
           <w:ilvl w:val="0"/>
-          <w:numId w:val="1011"/>
+          <w:numId w:val="1010"/>
         </w:numPr>
       </w:pPr>
       <w:r>
@@ -2266,7 +2685,7 @@
       <w:pPr>
         <w:numPr>
           <w:ilvl w:val="0"/>
-          <w:numId w:val="1011"/>
+          <w:numId w:val="1010"/>
         </w:numPr>
       </w:pPr>
       <w:r>
@@ -2312,7 +2731,7 @@
         <w:pStyle w:val="BodyText"/>
       </w:pPr>
       <w:r>
-        <w:t xml:space="preserve">Maurycy Żarczyński 2022-12-06</w:t>
+        <w:t xml:space="preserve">Maurycy Żarczyński 2022-12-08</w:t>
       </w:r>
     </w:p>
     <w:bookmarkEnd w:id="37"/>
@@ -2530,9 +2949,6 @@
     <w:abstractNumId w:val="991"/>
   </w:num>
   <w:num w:numId="1010">
-    <w:abstractNumId w:val="991"/>
-  </w:num>
-  <w:num w:numId="1011">
     <w:abstractNumId w:val="991"/>
   </w:num>
 </w:numbering>

</xml_diff>

<commit_message>
Improve HSI procedure, initiate pigment extraction procedure. Minor chgs
</commit_message>
<xml_diff>
--- a/markdown/polish/hyperspectral-scanning_pl.docx
+++ b/markdown/polish/hyperspectral-scanning_pl.docx
@@ -91,7 +91,7 @@
         </w:pict>
       </w:r>
     </w:p>
-    <w:bookmarkStart w:id="38" w:name="skanowanie-hiperspektralne"/>
+    <w:bookmarkStart w:id="37" w:name="skanowanie-hiperspektralne"/>
     <w:p>
       <w:pPr>
         <w:pStyle w:val="Heading1"/>
@@ -495,7 +495,7 @@
         <w:t xml:space="preserve">4</w:t>
       </w:r>
       <w:r>
-        <w:t xml:space="preserve">); delikatnie usunąć kurz, łapać tylko za boki.</w:t>
+        <w:t xml:space="preserve">); łapać tylko za boki i delikatnie usunąć kurz (na przykład chusteczkami do obiektywów).</w:t>
       </w:r>
     </w:p>
     <w:p>
@@ -549,6 +549,17 @@
       </w:r>
       <w:r>
         <w:t xml:space="preserve">ustawień kamery.</w:t>
+      </w:r>
+    </w:p>
+    <w:p>
+      <w:pPr>
+        <w:numPr>
+          <w:ilvl w:val="0"/>
+          <w:numId w:val="1002"/>
+        </w:numPr>
+      </w:pPr>
+      <w:r>
+        <w:t xml:space="preserve">Na stoliku, na części zajętej przez biały plastikowy blok umieścić papierową etykietę z symbolem rdzenia.</w:t>
       </w:r>
     </w:p>
     <w:bookmarkEnd w:id="26"/>
@@ -2693,11 +2704,118 @@
       </w:r>
     </w:p>
     <w:bookmarkEnd w:id="36"/>
-    <w:bookmarkStart w:id="37" w:name="rejestr-zmian"/>
+    <w:bookmarkEnd w:id="37"/>
+    <w:bookmarkStart w:id="42" w:name="pagebreak-załącznik-1-etykiety"/>
+    <w:p>
+      <w:pPr>
+        <w:pStyle w:val="Heading1"/>
+      </w:pPr>
+      <w:p>
+        <w:r>
+          <w:br w:type="page"/>
+        </w:r>
+      </w:p>
+      <w:r>
+        <w:t xml:space="preserve">Załącznik 1: etykiety</w:t>
+      </w:r>
+    </w:p>
+    <w:tbl>
+      <w:tblPr>
+        <w:tblStyle w:val="Table"/>
+        <w:tblW w:type="pct" w:w="5000"/>
+        <w:tblLook w:firstRow="0" w:lastRow="0" w:firstColumn="0" w:lastColumn="0" w:noHBand="0" w:noVBand="0" w:val="0000"/>
+      </w:tblPr>
+      <w:tblGrid>
+        <w:gridCol w:w="7920"/>
+      </w:tblGrid>
+      <w:tr>
+        <w:tc>
+          <w:tcPr/>
+          <w:p>
+            <w:pPr>
+              <w:jc w:val="center"/>
+            </w:pPr>
+            <w:r>
+              <w:drawing>
+                <wp:inline>
+                  <wp:extent cx="5334000" cy="8241917"/>
+                  <wp:effectExtent b="0" l="0" r="0" t="0"/>
+                  <wp:docPr descr="" title="" id="39" name="Picture"/>
+                  <a:graphic>
+                    <a:graphicData uri="http://schemas.openxmlformats.org/drawingml/2006/picture">
+                      <pic:pic>
+                        <pic:nvPicPr>
+                          <pic:cNvPr descr="images/hsi_labels.jpg" id="40" name="Picture"/>
+                          <pic:cNvPicPr>
+                            <a:picLocks noChangeArrowheads="1" noChangeAspect="1"/>
+                          </pic:cNvPicPr>
+                        </pic:nvPicPr>
+                        <pic:blipFill>
+                          <a:blip r:embed="rId38"/>
+                          <a:stretch>
+                            <a:fillRect/>
+                          </a:stretch>
+                        </pic:blipFill>
+                        <pic:spPr bwMode="auto">
+                          <a:xfrm>
+                            <a:off x="0" y="0"/>
+                            <a:ext cx="5334000" cy="8241917"/>
+                          </a:xfrm>
+                          <a:prstGeom prst="rect">
+                            <a:avLst/>
+                          </a:prstGeom>
+                          <a:noFill/>
+                          <a:ln w="9525">
+                            <a:noFill/>
+                            <a:headEnd/>
+                            <a:tailEnd/>
+                          </a:ln>
+                        </pic:spPr>
+                      </pic:pic>
+                    </a:graphicData>
+                  </a:graphic>
+                </wp:inline>
+              </w:drawing>
+            </w:r>
+          </w:p>
+          <w:p>
+            <w:pPr>
+              <w:jc w:val="center"/>
+            </w:pPr>
+            <w:pPr>
+              <w:jc w:val="start"/>
+              <w:spacing w:before="200"/>
+              <w:pStyle w:val="ImageCaption"/>
+            </w:pPr>
+          </w:p>
+        </w:tc>
+      </w:tr>
+    </w:tbl>
+    <w:p>
+      <w:pPr>
+        <w:pStyle w:val="BodyText"/>
+      </w:pPr>
+      <w:r>
+        <w:rPr>
+          <w:iCs/>
+          <w:i/>
+        </w:rPr>
+        <w:t xml:space="preserve">Źródło</w:t>
+      </w:r>
+      <w:r>
+        <w:t xml:space="preserve">: Butz 2016.</w:t>
+      </w:r>
+    </w:p>
+    <w:bookmarkStart w:id="41" w:name="pagebreak-rejestr-zmian"/>
     <w:p>
       <w:pPr>
         <w:pStyle w:val="Heading2"/>
       </w:pPr>
+      <w:p>
+        <w:r>
+          <w:br w:type="page"/>
+        </w:r>
+      </w:p>
       <w:r>
         <w:t xml:space="preserve">Rejestr zmian</w:t>
       </w:r>
@@ -2731,11 +2849,19 @@
         <w:pStyle w:val="BodyText"/>
       </w:pPr>
       <w:r>
-        <w:t xml:space="preserve">Maurycy Żarczyński 2022-12-08</w:t>
-      </w:r>
-    </w:p>
-    <w:bookmarkEnd w:id="37"/>
-    <w:bookmarkEnd w:id="38"/>
+        <w:t xml:space="preserve">09.12.2022, MZ – poprawki, dodano info i wzór etykiet.</w:t>
+      </w:r>
+    </w:p>
+    <w:p>
+      <w:pPr>
+        <w:pStyle w:val="BodyText"/>
+      </w:pPr>
+      <w:r>
+        <w:t xml:space="preserve">Maurycy Żarczyński 2022-12-09</w:t>
+      </w:r>
+    </w:p>
+    <w:bookmarkEnd w:id="41"/>
+    <w:bookmarkEnd w:id="42"/>
     <w:sectPr/>
   </w:body>
 </w:document>

</xml_diff>